<commit_message>
add function to hover over cells
</commit_message>
<xml_diff>
--- a/ReadMe.docx
+++ b/ReadMe.docx
@@ -1,6 +1,6 @@
 
 <file path=word/document.xml><?xml version="1.0" encoding="utf-8"?>
-<w:document xmlns:wpc="http://schemas.microsoft.com/office/word/2010/wordprocessingCanvas" xmlns:cx="http://schemas.microsoft.com/office/drawing/2014/chartex" xmlns:mc="http://schemas.openxmlformats.org/markup-compatibility/2006" xmlns:o="urn:schemas-microsoft-com:office:office" xmlns:r="http://schemas.openxmlformats.org/officeDocument/2006/relationships" xmlns:m="http://schemas.openxmlformats.org/officeDocument/2006/math" xmlns:v="urn:schemas-microsoft-com:vml" xmlns:wp14="http://schemas.microsoft.com/office/word/2010/wordprocessingDrawing" xmlns:wp="http://schemas.openxmlformats.org/drawingml/2006/wordprocessingDrawing" xmlns:w10="urn:schemas-microsoft-com:office:word" xmlns:w="http://schemas.openxmlformats.org/wordprocessingml/2006/main" xmlns:w14="http://schemas.microsoft.com/office/word/2010/wordml" xmlns:w15="http://schemas.microsoft.com/office/word/2012/wordml" xmlns:w16se="http://schemas.microsoft.com/office/word/2015/wordml/symex" xmlns:wpg="http://schemas.microsoft.com/office/word/2010/wordprocessingGroup" xmlns:wpi="http://schemas.microsoft.com/office/word/2010/wordprocessingInk" xmlns:wne="http://schemas.microsoft.com/office/word/2006/wordml" xmlns:wps="http://schemas.microsoft.com/office/word/2010/wordprocessingShape" mc:Ignorable="w14 w15 w16se wp14">
+<w:document xmlns:wpc="http://schemas.microsoft.com/office/word/2010/wordprocessingCanvas" xmlns:cx="http://schemas.microsoft.com/office/drawing/2014/chartex" xmlns:cx1="http://schemas.microsoft.com/office/drawing/2015/9/8/chartex" xmlns:mc="http://schemas.openxmlformats.org/markup-compatibility/2006" xmlns:o="urn:schemas-microsoft-com:office:office" xmlns:r="http://schemas.openxmlformats.org/officeDocument/2006/relationships" xmlns:m="http://schemas.openxmlformats.org/officeDocument/2006/math" xmlns:v="urn:schemas-microsoft-com:vml" xmlns:wp14="http://schemas.microsoft.com/office/word/2010/wordprocessingDrawing" xmlns:wp="http://schemas.openxmlformats.org/drawingml/2006/wordprocessingDrawing" xmlns:w10="urn:schemas-microsoft-com:office:word" xmlns:w="http://schemas.openxmlformats.org/wordprocessingml/2006/main" xmlns:w14="http://schemas.microsoft.com/office/word/2010/wordml" xmlns:w15="http://schemas.microsoft.com/office/word/2012/wordml" xmlns:w16se="http://schemas.microsoft.com/office/word/2015/wordml/symex" xmlns:wpg="http://schemas.microsoft.com/office/word/2010/wordprocessingGroup" xmlns:wpi="http://schemas.microsoft.com/office/word/2010/wordprocessingInk" xmlns:wne="http://schemas.microsoft.com/office/word/2006/wordml" xmlns:wps="http://schemas.microsoft.com/office/word/2010/wordprocessingShape" mc:Ignorable="w14 w15 w16se wp14">
   <w:body>
     <w:tbl>
       <w:tblPr>
@@ -65,6 +65,9 @@
             <w:pPr>
               <w:cnfStyle w:val="000000100000" w:firstRow="0" w:lastRow="0" w:firstColumn="0" w:lastColumn="0" w:oddVBand="0" w:evenVBand="0" w:oddHBand="1" w:evenHBand="0" w:firstRowFirstColumn="0" w:firstRowLastColumn="0" w:lastRowFirstColumn="0" w:lastRowLastColumn="0"/>
             </w:pPr>
+            <w:r>
+              <w:t>6/21/2018</w:t>
+            </w:r>
           </w:p>
         </w:tc>
       </w:tr>
@@ -75,8 +78,13 @@
             <w:tcW w:w="4675" w:type="dxa"/>
           </w:tcPr>
           <w:p>
-            <w:r>
-              <w:t>Youtube Source</w:t>
+            <w:proofErr w:type="spellStart"/>
+            <w:r>
+              <w:t>Youtube</w:t>
+            </w:r>
+            <w:proofErr w:type="spellEnd"/>
+            <w:r>
+              <w:t xml:space="preserve"> Source</w:t>
             </w:r>
           </w:p>
         </w:tc>
@@ -88,6 +96,14 @@
             <w:pPr>
               <w:cnfStyle w:val="000000000000" w:firstRow="0" w:lastRow="0" w:firstColumn="0" w:lastColumn="0" w:oddVBand="0" w:evenVBand="0" w:oddHBand="0" w:evenHBand="0" w:firstRowFirstColumn="0" w:firstRowLastColumn="0" w:lastRowFirstColumn="0" w:lastRowLastColumn="0"/>
             </w:pPr>
+            <w:hyperlink r:id="rId4" w:history="1">
+              <w:r>
+                <w:rPr>
+                  <w:rStyle w:val="Hyperlink"/>
+                </w:rPr>
+                <w:t>https://www.youtube.com/watch?v=531FRc8e2Sk</w:t>
+              </w:r>
+            </w:hyperlink>
           </w:p>
         </w:tc>
       </w:tr>
@@ -101,8 +117,13 @@
             <w:tcW w:w="4675" w:type="dxa"/>
           </w:tcPr>
           <w:p>
-            <w:r>
-              <w:t>Youtube Title</w:t>
+            <w:proofErr w:type="spellStart"/>
+            <w:r>
+              <w:t>Youtube</w:t>
+            </w:r>
+            <w:proofErr w:type="spellEnd"/>
+            <w:r>
+              <w:t xml:space="preserve"> Title</w:t>
             </w:r>
           </w:p>
         </w:tc>
@@ -114,6 +135,17 @@
             <w:pPr>
               <w:cnfStyle w:val="000000100000" w:firstRow="0" w:lastRow="0" w:firstColumn="0" w:lastColumn="0" w:oddVBand="0" w:evenVBand="0" w:oddHBand="1" w:evenHBand="0" w:firstRowFirstColumn="0" w:firstRowLastColumn="0" w:lastRowFirstColumn="0" w:lastRowLastColumn="0"/>
             </w:pPr>
+            <w:r>
+              <w:t xml:space="preserve">Connect Four with </w:t>
+            </w:r>
+            <w:proofErr w:type="spellStart"/>
+            <w:r>
+              <w:t>Javascript</w:t>
+            </w:r>
+            <w:proofErr w:type="spellEnd"/>
+            <w:r>
+              <w:t xml:space="preserve"> &amp; jQuery</w:t>
+            </w:r>
           </w:p>
         </w:tc>
       </w:tr>
@@ -125,8 +157,13 @@
           </w:tcPr>
           <w:p>
             <w:r>
-              <w:t>Starter files/Github</w:t>
-            </w:r>
+              <w:t>Starter files/</w:t>
+            </w:r>
+            <w:proofErr w:type="spellStart"/>
+            <w:r>
+              <w:t>Github</w:t>
+            </w:r>
+            <w:proofErr w:type="spellEnd"/>
           </w:p>
         </w:tc>
         <w:tc>
@@ -137,6 +174,14 @@
             <w:pPr>
               <w:cnfStyle w:val="000000000000" w:firstRow="0" w:lastRow="0" w:firstColumn="0" w:lastColumn="0" w:oddVBand="0" w:evenVBand="0" w:oddHBand="0" w:evenHBand="0" w:firstRowFirstColumn="0" w:firstRowLastColumn="0" w:lastRowFirstColumn="0" w:lastRowLastColumn="0"/>
             </w:pPr>
+            <w:hyperlink r:id="rId5" w:history="1">
+              <w:r>
+                <w:rPr>
+                  <w:rStyle w:val="Hyperlink"/>
+                </w:rPr>
+                <w:t>https://github.com/codyseibert/js-connect-four</w:t>
+              </w:r>
+            </w:hyperlink>
           </w:p>
         </w:tc>
       </w:tr>
@@ -149,7 +194,10 @@
             <w:cnfStyle w:val="001000000000" w:firstRow="0" w:lastRow="0" w:firstColumn="1" w:lastColumn="0" w:oddVBand="0" w:evenVBand="0" w:oddHBand="0" w:evenHBand="0" w:firstRowFirstColumn="0" w:firstRowLastColumn="0" w:lastRowFirstColumn="0" w:lastRowLastColumn="0"/>
             <w:tcW w:w="4675" w:type="dxa"/>
           </w:tcPr>
-          <w:p/>
+          <w:p>
+            <w:bookmarkStart w:id="0" w:name="_GoBack"/>
+            <w:bookmarkEnd w:id="0"/>
+          </w:p>
         </w:tc>
         <w:tc>
           <w:tcPr>
@@ -191,9 +239,11 @@
             <w:tcW w:w="4675" w:type="dxa"/>
           </w:tcPr>
           <w:p>
+            <w:proofErr w:type="spellStart"/>
             <w:r>
               <w:t>Thumnail</w:t>
             </w:r>
+            <w:proofErr w:type="spellEnd"/>
           </w:p>
         </w:tc>
         <w:tc>
@@ -380,8 +430,6 @@
             <w:r>
               <w:t>HTML</w:t>
             </w:r>
-            <w:bookmarkStart w:id="0" w:name="_GoBack"/>
-            <w:bookmarkEnd w:id="0"/>
           </w:p>
           <w:p>
             <w:pPr>

</xml_diff>